<commit_message>
Google api libraries and report
</commit_message>
<xml_diff>
--- a/AssignmentReport.docx
+++ b/AssignmentReport.docx
@@ -159,7 +159,29 @@
           <w:sz w:val="36"/>
           <w:szCs w:val="36"/>
         </w:rPr>
-        <w:t>Nikhil Aasnikar(10360623)</w:t>
+        <w:t xml:space="preserve">Nikhil </w:t>
+      </w:r>
+      <w:proofErr w:type="gramStart"/>
+      <w:r>
+        <w:rPr>
+          <w:rFonts w:ascii="Times New Roman" w:hAnsi="Times New Roman" w:cs="Times New Roman"/>
+          <w:b/>
+          <w:bCs/>
+          <w:sz w:val="36"/>
+          <w:szCs w:val="36"/>
+        </w:rPr>
+        <w:t>Aasnikar(</w:t>
+      </w:r>
+      <w:proofErr w:type="gramEnd"/>
+      <w:r>
+        <w:rPr>
+          <w:rFonts w:ascii="Times New Roman" w:hAnsi="Times New Roman" w:cs="Times New Roman"/>
+          <w:b/>
+          <w:bCs/>
+          <w:sz w:val="36"/>
+          <w:szCs w:val="36"/>
+        </w:rPr>
+        <w:t>10360623)</w:t>
       </w:r>
     </w:p>
     <w:p>
@@ -734,7 +756,47 @@
           <w:sz w:val="24"/>
           <w:szCs w:val="24"/>
         </w:rPr>
-        <w:t xml:space="preserve">A classic example of how information systems can be used to reduce the footfall in the bed and breakfast industry is AirBnb. AirBnb provides an online </w:t>
+        <w:t xml:space="preserve">A classic example of how information systems can be used to reduce the footfall in the bed and breakfast industry is </w:t>
+      </w:r>
+      <w:proofErr w:type="spellStart"/>
+      <w:r>
+        <w:rPr>
+          <w:rFonts w:ascii="Times New Roman" w:hAnsi="Times New Roman" w:cs="Times New Roman"/>
+          <w:bCs/>
+          <w:sz w:val="24"/>
+          <w:szCs w:val="24"/>
+        </w:rPr>
+        <w:t>AirBnb</w:t>
+      </w:r>
+      <w:proofErr w:type="spellEnd"/>
+      <w:r>
+        <w:rPr>
+          <w:rFonts w:ascii="Times New Roman" w:hAnsi="Times New Roman" w:cs="Times New Roman"/>
+          <w:bCs/>
+          <w:sz w:val="24"/>
+          <w:szCs w:val="24"/>
+        </w:rPr>
+        <w:t xml:space="preserve">. </w:t>
+      </w:r>
+      <w:proofErr w:type="spellStart"/>
+      <w:r>
+        <w:rPr>
+          <w:rFonts w:ascii="Times New Roman" w:hAnsi="Times New Roman" w:cs="Times New Roman"/>
+          <w:bCs/>
+          <w:sz w:val="24"/>
+          <w:szCs w:val="24"/>
+        </w:rPr>
+        <w:t>AirBnb</w:t>
+      </w:r>
+      <w:proofErr w:type="spellEnd"/>
+      <w:r>
+        <w:rPr>
+          <w:rFonts w:ascii="Times New Roman" w:hAnsi="Times New Roman" w:cs="Times New Roman"/>
+          <w:bCs/>
+          <w:sz w:val="24"/>
+          <w:szCs w:val="24"/>
+        </w:rPr>
+        <w:t xml:space="preserve"> provides an online </w:t>
       </w:r>
       <w:r>
         <w:rPr>
@@ -761,7 +823,27 @@
           <w:sz w:val="24"/>
           <w:szCs w:val="24"/>
         </w:rPr>
-        <w:t xml:space="preserve">for online booking and other management functions of the B&amp;B’s. The quality of service is the main reason why AirBnb is worth more than 38 billion dollars. </w:t>
+        <w:t xml:space="preserve">for online booking and other management functions of the B&amp;B’s. The quality of service is the main reason why </w:t>
+      </w:r>
+      <w:proofErr w:type="spellStart"/>
+      <w:r>
+        <w:rPr>
+          <w:rFonts w:ascii="Times New Roman" w:hAnsi="Times New Roman" w:cs="Times New Roman"/>
+          <w:bCs/>
+          <w:sz w:val="24"/>
+          <w:szCs w:val="24"/>
+        </w:rPr>
+        <w:t>AirBnb</w:t>
+      </w:r>
+      <w:proofErr w:type="spellEnd"/>
+      <w:r>
+        <w:rPr>
+          <w:rFonts w:ascii="Times New Roman" w:hAnsi="Times New Roman" w:cs="Times New Roman"/>
+          <w:bCs/>
+          <w:sz w:val="24"/>
+          <w:szCs w:val="24"/>
+        </w:rPr>
+        <w:t xml:space="preserve"> is worth more than 38 billion dollars. </w:t>
       </w:r>
       <w:r>
         <w:rPr>
@@ -788,7 +870,27 @@
           <w:sz w:val="24"/>
           <w:szCs w:val="24"/>
         </w:rPr>
-        <w:t xml:space="preserve"> Various measures has been taken like collaborative marketing and lowering the cost of online booking by removing the middleman by the current B&amp;B associations in Ireland. Which resulted in the increased revenue and </w:t>
+        <w:t xml:space="preserve"> Various measures </w:t>
+      </w:r>
+      <w:proofErr w:type="gramStart"/>
+      <w:r>
+        <w:rPr>
+          <w:rFonts w:ascii="Times New Roman" w:hAnsi="Times New Roman" w:cs="Times New Roman"/>
+          <w:bCs/>
+          <w:sz w:val="24"/>
+          <w:szCs w:val="24"/>
+        </w:rPr>
+        <w:t>has</w:t>
+      </w:r>
+      <w:proofErr w:type="gramEnd"/>
+      <w:r>
+        <w:rPr>
+          <w:rFonts w:ascii="Times New Roman" w:hAnsi="Times New Roman" w:cs="Times New Roman"/>
+          <w:bCs/>
+          <w:sz w:val="24"/>
+          <w:szCs w:val="24"/>
+        </w:rPr>
+        <w:t xml:space="preserve"> been taken like collaborative marketing and lowering the cost of online booking by removing the middleman by the current B&amp;B associations in Ireland. Which resulted in the increased revenue and </w:t>
       </w:r>
       <w:r>
         <w:rPr>
@@ -806,43 +908,664 @@
           <w:sz w:val="24"/>
           <w:szCs w:val="24"/>
         </w:rPr>
-        <w:t xml:space="preserve"> to many numbers of B&amp;B units under one platform. However there was no significant progress made due to low user interaction and footfall in the market.</w:t>
+        <w:t xml:space="preserve"> to many numbers of B&amp;B units under one platform. </w:t>
+      </w:r>
+      <w:r>
+        <w:rPr>
+          <w:rFonts w:ascii="Times New Roman" w:hAnsi="Times New Roman" w:cs="Times New Roman"/>
+          <w:bCs/>
+          <w:sz w:val="24"/>
+          <w:szCs w:val="24"/>
+        </w:rPr>
+        <w:t>However,</w:t>
+      </w:r>
+      <w:r>
+        <w:rPr>
+          <w:rFonts w:ascii="Times New Roman" w:hAnsi="Times New Roman" w:cs="Times New Roman"/>
+          <w:bCs/>
+          <w:sz w:val="24"/>
+          <w:szCs w:val="24"/>
+        </w:rPr>
+        <w:t xml:space="preserve"> there was no significant progress made due to low user interaction and footfall in the market.</w:t>
+      </w:r>
+    </w:p>
+    <w:p>
+      <w:pPr>
+        <w:jc w:val="both"/>
+        <w:rPr>
+          <w:rFonts w:ascii="Times New Roman" w:hAnsi="Times New Roman" w:cs="Times New Roman"/>
+          <w:bCs/>
+          <w:sz w:val="24"/>
+          <w:szCs w:val="24"/>
+        </w:rPr>
+      </w:pPr>
+    </w:p>
+    <w:p>
+      <w:pPr>
+        <w:jc w:val="both"/>
+        <w:rPr>
+          <w:rFonts w:ascii="Times New Roman" w:hAnsi="Times New Roman" w:cs="Times New Roman"/>
+          <w:bCs/>
+          <w:sz w:val="24"/>
+          <w:szCs w:val="24"/>
+        </w:rPr>
+      </w:pPr>
+    </w:p>
+    <w:p>
+      <w:pPr>
+        <w:jc w:val="both"/>
+        <w:rPr>
+          <w:rFonts w:ascii="Times New Roman" w:hAnsi="Times New Roman" w:cs="Times New Roman"/>
+          <w:b/>
+          <w:bCs/>
+          <w:sz w:val="32"/>
+          <w:szCs w:val="32"/>
+        </w:rPr>
+      </w:pPr>
+      <w:r>
+        <w:rPr>
+          <w:rFonts w:ascii="Times New Roman" w:hAnsi="Times New Roman" w:cs="Times New Roman"/>
+          <w:b/>
+          <w:bCs/>
+          <w:sz w:val="32"/>
+          <w:szCs w:val="32"/>
+        </w:rPr>
+        <w:t>2.Approach</w:t>
+      </w:r>
+    </w:p>
+    <w:p>
+      <w:pPr>
+        <w:jc w:val="both"/>
+        <w:rPr>
+          <w:rFonts w:ascii="Times New Roman" w:hAnsi="Times New Roman" w:cs="Times New Roman"/>
+          <w:bCs/>
+          <w:sz w:val="24"/>
+          <w:szCs w:val="24"/>
+        </w:rPr>
+      </w:pPr>
+      <w:r>
+        <w:rPr>
+          <w:rFonts w:ascii="Times New Roman" w:hAnsi="Times New Roman" w:cs="Times New Roman"/>
+          <w:bCs/>
+          <w:sz w:val="24"/>
+          <w:szCs w:val="24"/>
+        </w:rPr>
+        <w:t>A direct approach of developing an online platform to integrate services is considered for this project. Because of no business intend and non-transactional nature of the project. The project does not require any third-party validations</w:t>
+      </w:r>
+      <w:r>
+        <w:rPr>
+          <w:rFonts w:ascii="Times New Roman" w:hAnsi="Times New Roman" w:cs="Times New Roman"/>
+          <w:bCs/>
+          <w:sz w:val="24"/>
+          <w:szCs w:val="24"/>
+        </w:rPr>
+        <w:t xml:space="preserve">. The developed project will be a </w:t>
+      </w:r>
+      <w:r>
+        <w:rPr>
+          <w:rFonts w:ascii="Times New Roman" w:hAnsi="Times New Roman" w:cs="Times New Roman"/>
+          <w:bCs/>
+          <w:sz w:val="24"/>
+          <w:szCs w:val="24"/>
+        </w:rPr>
+        <w:t>web-based</w:t>
+      </w:r>
+      <w:r>
+        <w:rPr>
+          <w:rFonts w:ascii="Times New Roman" w:hAnsi="Times New Roman" w:cs="Times New Roman"/>
+          <w:bCs/>
+          <w:sz w:val="24"/>
+          <w:szCs w:val="24"/>
+        </w:rPr>
+        <w:t xml:space="preserve"> application </w:t>
+      </w:r>
+      <w:r>
+        <w:rPr>
+          <w:rFonts w:ascii="Times New Roman" w:hAnsi="Times New Roman" w:cs="Times New Roman"/>
+          <w:bCs/>
+          <w:sz w:val="24"/>
+          <w:szCs w:val="24"/>
+        </w:rPr>
+        <w:lastRenderedPageBreak/>
+        <w:t>designed to be compatible to run with common Linux servers. The web application might be hosted on any of the hosting servers or the project may be deployed on Microsoft azure.</w:t>
+      </w:r>
+    </w:p>
+    <w:p>
+      <w:pPr>
+        <w:jc w:val="both"/>
+        <w:rPr>
+          <w:rFonts w:ascii="Times New Roman" w:hAnsi="Times New Roman" w:cs="Times New Roman"/>
+          <w:bCs/>
+          <w:sz w:val="24"/>
+          <w:szCs w:val="24"/>
+        </w:rPr>
+      </w:pPr>
+      <w:r>
+        <w:rPr>
+          <w:rFonts w:ascii="Times New Roman" w:hAnsi="Times New Roman" w:cs="Times New Roman"/>
+          <w:bCs/>
+          <w:sz w:val="24"/>
+          <w:szCs w:val="24"/>
+        </w:rPr>
+        <w:t xml:space="preserve">The web application will include the following </w:t>
+      </w:r>
+      <w:r>
+        <w:rPr>
+          <w:rFonts w:ascii="Times New Roman" w:hAnsi="Times New Roman" w:cs="Times New Roman"/>
+          <w:bCs/>
+          <w:sz w:val="24"/>
+          <w:szCs w:val="24"/>
+        </w:rPr>
+        <w:t>third-party</w:t>
+      </w:r>
+      <w:r>
+        <w:rPr>
+          <w:rFonts w:ascii="Times New Roman" w:hAnsi="Times New Roman" w:cs="Times New Roman"/>
+          <w:bCs/>
+          <w:sz w:val="24"/>
+          <w:szCs w:val="24"/>
+        </w:rPr>
+        <w:t xml:space="preserve"> integration.</w:t>
+      </w:r>
+    </w:p>
+    <w:p>
+      <w:pPr>
+        <w:jc w:val="both"/>
+        <w:rPr>
+          <w:rFonts w:ascii="Times New Roman" w:hAnsi="Times New Roman" w:cs="Times New Roman"/>
+          <w:bCs/>
+          <w:sz w:val="24"/>
+          <w:szCs w:val="24"/>
+        </w:rPr>
+      </w:pPr>
+      <w:r>
+        <w:rPr>
+          <w:rFonts w:ascii="Times New Roman" w:hAnsi="Times New Roman" w:cs="Times New Roman"/>
+          <w:bCs/>
+          <w:sz w:val="24"/>
+          <w:szCs w:val="24"/>
+        </w:rPr>
+        <w:t xml:space="preserve">1.Whether API for Climatic </w:t>
+      </w:r>
+      <w:r>
+        <w:rPr>
+          <w:rFonts w:ascii="Times New Roman" w:hAnsi="Times New Roman" w:cs="Times New Roman"/>
+          <w:bCs/>
+          <w:sz w:val="24"/>
+          <w:szCs w:val="24"/>
+        </w:rPr>
+        <w:t>representation</w:t>
+      </w:r>
+      <w:r>
+        <w:rPr>
+          <w:rFonts w:ascii="Times New Roman" w:hAnsi="Times New Roman" w:cs="Times New Roman"/>
+          <w:bCs/>
+          <w:sz w:val="24"/>
+          <w:szCs w:val="24"/>
+        </w:rPr>
+        <w:t xml:space="preserve"> </w:t>
+      </w:r>
+      <w:r>
+        <w:rPr>
+          <w:rFonts w:ascii="Times New Roman" w:hAnsi="Times New Roman" w:cs="Times New Roman"/>
+          <w:bCs/>
+          <w:sz w:val="24"/>
+          <w:szCs w:val="24"/>
+        </w:rPr>
+        <w:t>–</w:t>
+      </w:r>
+      <w:r>
+        <w:rPr>
+          <w:rFonts w:ascii="Times New Roman" w:hAnsi="Times New Roman" w:cs="Times New Roman"/>
+          <w:bCs/>
+          <w:sz w:val="24"/>
+          <w:szCs w:val="24"/>
+        </w:rPr>
+        <w:t xml:space="preserve"> </w:t>
+      </w:r>
+      <w:r>
+        <w:rPr>
+          <w:rFonts w:ascii="Times New Roman" w:hAnsi="Times New Roman" w:cs="Times New Roman"/>
+          <w:bCs/>
+          <w:sz w:val="24"/>
+          <w:szCs w:val="24"/>
+        </w:rPr>
+        <w:t>Open Whether Map</w:t>
+      </w:r>
+    </w:p>
+    <w:p>
+      <w:pPr>
+        <w:jc w:val="both"/>
+        <w:rPr>
+          <w:rFonts w:ascii="Times New Roman" w:hAnsi="Times New Roman" w:cs="Times New Roman"/>
+          <w:bCs/>
+          <w:sz w:val="24"/>
+          <w:szCs w:val="24"/>
+        </w:rPr>
+      </w:pPr>
+      <w:r>
+        <w:rPr>
+          <w:rFonts w:ascii="Times New Roman" w:hAnsi="Times New Roman" w:cs="Times New Roman"/>
+          <w:bCs/>
+          <w:sz w:val="24"/>
+          <w:szCs w:val="24"/>
+        </w:rPr>
+        <w:t xml:space="preserve">2.Oauth 2.0 Authorization- Google authorization services </w:t>
+      </w:r>
+      <w:r>
+        <w:rPr>
+          <w:rFonts w:ascii="Times New Roman" w:hAnsi="Times New Roman" w:cs="Times New Roman"/>
+          <w:bCs/>
+          <w:sz w:val="24"/>
+          <w:szCs w:val="24"/>
+        </w:rPr>
+        <w:t>have</w:t>
+      </w:r>
+      <w:r>
+        <w:rPr>
+          <w:rFonts w:ascii="Times New Roman" w:hAnsi="Times New Roman" w:cs="Times New Roman"/>
+          <w:bCs/>
+          <w:sz w:val="24"/>
+          <w:szCs w:val="24"/>
+        </w:rPr>
+        <w:t xml:space="preserve"> been used because of its free availability to it service users.</w:t>
+      </w:r>
+    </w:p>
+    <w:p>
+      <w:pPr>
+        <w:pStyle w:val="NormalWeb"/>
+        <w:rPr>
+          <w:rFonts w:eastAsiaTheme="minorHAnsi"/>
+          <w:b/>
+          <w:bCs/>
+          <w:sz w:val="32"/>
+          <w:szCs w:val="32"/>
+        </w:rPr>
+      </w:pPr>
+      <w:r>
+        <w:rPr>
+          <w:rFonts w:eastAsiaTheme="minorHAnsi"/>
+          <w:b/>
+          <w:bCs/>
+          <w:sz w:val="32"/>
+          <w:szCs w:val="32"/>
+        </w:rPr>
+        <w:t>3</w:t>
+      </w:r>
+      <w:r>
+        <w:rPr>
+          <w:rFonts w:eastAsiaTheme="minorHAnsi"/>
+          <w:b/>
+          <w:bCs/>
+          <w:sz w:val="32"/>
+          <w:szCs w:val="32"/>
+        </w:rPr>
+        <w:t>. Methodology</w:t>
+      </w:r>
+    </w:p>
+    <w:p>
+      <w:pPr>
+        <w:pStyle w:val="NormalWeb"/>
+        <w:jc w:val="both"/>
+        <w:rPr>
+          <w:rFonts w:eastAsiaTheme="minorHAnsi"/>
+          <w:bCs/>
+        </w:rPr>
+      </w:pPr>
+      <w:r>
+        <w:rPr>
+          <w:rFonts w:eastAsiaTheme="minorHAnsi"/>
+          <w:bCs/>
+        </w:rPr>
+        <w:t>By creating an online web application aggregating all B&amp;B owners including unregistered B&amp;B units, the platform becomes an aggregator of different business units and associations. This will allow the listing of B&amp;B units under different associations in one platform, increasing the footfall. This increases the ease of browsing for the tourists as they have a detailed listing of all B&amp;B services. Addition of this service intends in maximizing the user footfall.</w:t>
+      </w:r>
+    </w:p>
+    <w:p>
+      <w:pPr>
+        <w:pStyle w:val="NormalWeb"/>
+        <w:jc w:val="both"/>
+        <w:rPr>
+          <w:rFonts w:eastAsiaTheme="minorHAnsi"/>
+          <w:bCs/>
+        </w:rPr>
+      </w:pPr>
+      <w:r>
+        <w:rPr>
+          <w:rFonts w:eastAsiaTheme="minorHAnsi"/>
+          <w:bCs/>
+        </w:rPr>
+        <w:t>The QoS (Quality of Service) is a very important factor and requires constant updating. Unlike Airbnb Inc. where common standardization can be enforced, the traditional B&amp;B units have its own hospitality and maintenance standards. To help the tourists decide on the best possible B&amp;B within budget, the platform will have reviews and comme</w:t>
       </w:r>
       <w:bookmarkStart w:id="0" w:name="_GoBack"/>
       <w:bookmarkEnd w:id="0"/>
-    </w:p>
-    <w:p>
-      <w:pPr>
-        <w:jc w:val="both"/>
-        <w:rPr>
-          <w:rFonts w:ascii="Times New Roman" w:hAnsi="Times New Roman" w:cs="Times New Roman"/>
-          <w:bCs/>
-          <w:sz w:val="24"/>
-          <w:szCs w:val="24"/>
-        </w:rPr>
-      </w:pPr>
-    </w:p>
-    <w:p>
-      <w:pPr>
-        <w:jc w:val="both"/>
-        <w:rPr>
-          <w:rFonts w:ascii="Times New Roman" w:hAnsi="Times New Roman" w:cs="Times New Roman"/>
-          <w:b/>
-          <w:bCs/>
-          <w:sz w:val="24"/>
-          <w:szCs w:val="24"/>
-        </w:rPr>
-      </w:pPr>
-      <w:r>
-        <w:rPr>
-          <w:rFonts w:ascii="Times New Roman" w:hAnsi="Times New Roman" w:cs="Times New Roman"/>
-          <w:b/>
-          <w:bCs/>
-          <w:sz w:val="24"/>
-          <w:szCs w:val="24"/>
-        </w:rPr>
-        <w:t>1.2 Related case studies</w:t>
-      </w:r>
+      <w:r>
+        <w:rPr>
+          <w:rFonts w:eastAsiaTheme="minorHAnsi"/>
+          <w:bCs/>
+        </w:rPr>
+        <w:t>nts from registered users. Preventing anonymous review posting and comments will ensure the users are genuine and hence the reviews will reflect the corresponding B&amp;B’s QoS.</w:t>
+      </w:r>
+    </w:p>
+    <w:p>
+      <w:pPr>
+        <w:jc w:val="both"/>
+        <w:rPr>
+          <w:rFonts w:ascii="Times New Roman" w:hAnsi="Times New Roman" w:cs="Times New Roman"/>
+          <w:bCs/>
+          <w:sz w:val="24"/>
+          <w:szCs w:val="24"/>
+        </w:rPr>
+      </w:pPr>
+    </w:p>
+    <w:p>
+      <w:pPr>
+        <w:jc w:val="both"/>
+        <w:rPr>
+          <w:rFonts w:ascii="Times New Roman" w:hAnsi="Times New Roman" w:cs="Times New Roman"/>
+          <w:bCs/>
+          <w:sz w:val="24"/>
+          <w:szCs w:val="24"/>
+        </w:rPr>
+      </w:pPr>
+    </w:p>
+    <w:p>
+      <w:pPr>
+        <w:jc w:val="both"/>
+        <w:rPr>
+          <w:rFonts w:ascii="Times New Roman" w:hAnsi="Times New Roman" w:cs="Times New Roman"/>
+          <w:bCs/>
+          <w:sz w:val="24"/>
+          <w:szCs w:val="24"/>
+        </w:rPr>
+      </w:pPr>
+    </w:p>
+    <w:p>
+      <w:pPr>
+        <w:jc w:val="both"/>
+        <w:rPr>
+          <w:rFonts w:ascii="Times New Roman" w:hAnsi="Times New Roman" w:cs="Times New Roman"/>
+          <w:b/>
+          <w:bCs/>
+          <w:sz w:val="32"/>
+          <w:szCs w:val="32"/>
+        </w:rPr>
+      </w:pPr>
+      <w:r>
+        <w:rPr>
+          <w:rFonts w:ascii="Times New Roman" w:hAnsi="Times New Roman" w:cs="Times New Roman"/>
+          <w:b/>
+          <w:bCs/>
+          <w:sz w:val="32"/>
+          <w:szCs w:val="32"/>
+        </w:rPr>
+        <w:t>3.Develpment Process</w:t>
+      </w:r>
+    </w:p>
+    <w:p>
+      <w:pPr>
+        <w:jc w:val="both"/>
+        <w:rPr>
+          <w:rFonts w:ascii="Times New Roman" w:hAnsi="Times New Roman" w:cs="Times New Roman"/>
+          <w:b/>
+          <w:bCs/>
+        </w:rPr>
+      </w:pPr>
+      <w:r>
+        <w:rPr>
+          <w:rFonts w:ascii="Times New Roman" w:hAnsi="Times New Roman" w:cs="Times New Roman"/>
+          <w:b/>
+          <w:bCs/>
+        </w:rPr>
+        <w:t xml:space="preserve">3.1 </w:t>
+      </w:r>
+      <w:r>
+        <w:rPr>
+          <w:rFonts w:ascii="Times New Roman" w:hAnsi="Times New Roman" w:cs="Times New Roman"/>
+          <w:b/>
+          <w:bCs/>
+        </w:rPr>
+        <w:t>Requirement validation</w:t>
+      </w:r>
+    </w:p>
+    <w:p>
+      <w:pPr>
+        <w:jc w:val="both"/>
+        <w:rPr>
+          <w:rFonts w:ascii="Times New Roman" w:hAnsi="Times New Roman" w:cs="Times New Roman"/>
+          <w:b/>
+          <w:bCs/>
+        </w:rPr>
+      </w:pPr>
+      <w:r>
+        <w:rPr>
+          <w:rFonts w:ascii="Times New Roman" w:hAnsi="Times New Roman" w:cs="Times New Roman"/>
+          <w:b/>
+          <w:bCs/>
+        </w:rPr>
+        <w:t>3.2 Requirements</w:t>
+      </w:r>
+    </w:p>
+    <w:p>
+      <w:pPr>
+        <w:jc w:val="both"/>
+        <w:rPr>
+          <w:rFonts w:ascii="Times New Roman" w:hAnsi="Times New Roman" w:cs="Times New Roman"/>
+          <w:bCs/>
+          <w:sz w:val="24"/>
+          <w:szCs w:val="24"/>
+        </w:rPr>
+      </w:pPr>
+      <w:r>
+        <w:rPr>
+          <w:rFonts w:ascii="Times New Roman" w:hAnsi="Times New Roman" w:cs="Times New Roman"/>
+          <w:bCs/>
+          <w:sz w:val="24"/>
+          <w:szCs w:val="24"/>
+        </w:rPr>
+        <w:t>Based on the requirement analysis below tasks are defined that determines the needs and condition to implement this project.</w:t>
+      </w:r>
+    </w:p>
+    <w:p>
+      <w:pPr>
+        <w:pStyle w:val="ListParagraph"/>
+        <w:numPr>
+          <w:ilvl w:val="0"/>
+          <w:numId w:val="1"/>
+        </w:numPr>
+        <w:jc w:val="both"/>
+        <w:rPr>
+          <w:rFonts w:ascii="Times New Roman" w:hAnsi="Times New Roman" w:cs="Times New Roman"/>
+          <w:bCs/>
+          <w:sz w:val="24"/>
+          <w:szCs w:val="24"/>
+        </w:rPr>
+      </w:pPr>
+      <w:r>
+        <w:rPr>
+          <w:rFonts w:ascii="Times New Roman" w:hAnsi="Times New Roman" w:cs="Times New Roman"/>
+          <w:bCs/>
+          <w:sz w:val="24"/>
+          <w:szCs w:val="24"/>
+        </w:rPr>
+        <w:t>Development of an Administrative module to add/modify the B&amp;B units in the portal.</w:t>
+      </w:r>
+    </w:p>
+    <w:p>
+      <w:pPr>
+        <w:pStyle w:val="ListParagraph"/>
+        <w:numPr>
+          <w:ilvl w:val="0"/>
+          <w:numId w:val="1"/>
+        </w:numPr>
+        <w:jc w:val="both"/>
+        <w:rPr>
+          <w:rFonts w:ascii="Times New Roman" w:hAnsi="Times New Roman" w:cs="Times New Roman"/>
+          <w:bCs/>
+          <w:sz w:val="24"/>
+          <w:szCs w:val="24"/>
+        </w:rPr>
+      </w:pPr>
+      <w:r>
+        <w:rPr>
+          <w:rFonts w:ascii="Times New Roman" w:hAnsi="Times New Roman" w:cs="Times New Roman"/>
+          <w:bCs/>
+          <w:sz w:val="24"/>
+          <w:szCs w:val="24"/>
+        </w:rPr>
+        <w:t>Providing whether details of different counties in Ireland</w:t>
+      </w:r>
+    </w:p>
+    <w:p>
+      <w:pPr>
+        <w:pStyle w:val="ListParagraph"/>
+        <w:numPr>
+          <w:ilvl w:val="0"/>
+          <w:numId w:val="1"/>
+        </w:numPr>
+        <w:jc w:val="both"/>
+        <w:rPr>
+          <w:rFonts w:ascii="Times New Roman" w:hAnsi="Times New Roman" w:cs="Times New Roman"/>
+          <w:bCs/>
+          <w:sz w:val="24"/>
+          <w:szCs w:val="24"/>
+        </w:rPr>
+      </w:pPr>
+      <w:r>
+        <w:rPr>
+          <w:rFonts w:ascii="Times New Roman" w:hAnsi="Times New Roman" w:cs="Times New Roman"/>
+          <w:bCs/>
+          <w:sz w:val="24"/>
+          <w:szCs w:val="24"/>
+        </w:rPr>
+        <w:t>Enabling Users to drop rating</w:t>
+      </w:r>
+      <w:r>
+        <w:rPr>
+          <w:rFonts w:ascii="Times New Roman" w:hAnsi="Times New Roman" w:cs="Times New Roman"/>
+          <w:bCs/>
+          <w:sz w:val="24"/>
+          <w:szCs w:val="24"/>
+        </w:rPr>
+        <w:t>s and comments on individual</w:t>
+      </w:r>
+      <w:r>
+        <w:rPr>
+          <w:rFonts w:ascii="Times New Roman" w:hAnsi="Times New Roman" w:cs="Times New Roman"/>
+          <w:bCs/>
+          <w:sz w:val="24"/>
+          <w:szCs w:val="24"/>
+        </w:rPr>
+        <w:t xml:space="preserve"> B&amp;B </w:t>
+      </w:r>
+      <w:r>
+        <w:rPr>
+          <w:rFonts w:ascii="Times New Roman" w:hAnsi="Times New Roman" w:cs="Times New Roman"/>
+          <w:bCs/>
+          <w:sz w:val="24"/>
+          <w:szCs w:val="24"/>
+        </w:rPr>
+        <w:t>units.</w:t>
+      </w:r>
+    </w:p>
+    <w:p>
+      <w:pPr>
+        <w:pStyle w:val="ListParagraph"/>
+        <w:numPr>
+          <w:ilvl w:val="0"/>
+          <w:numId w:val="1"/>
+        </w:numPr>
+        <w:jc w:val="both"/>
+        <w:rPr>
+          <w:rFonts w:ascii="Times New Roman" w:hAnsi="Times New Roman" w:cs="Times New Roman"/>
+          <w:bCs/>
+          <w:sz w:val="24"/>
+          <w:szCs w:val="24"/>
+        </w:rPr>
+      </w:pPr>
+      <w:r>
+        <w:rPr>
+          <w:rFonts w:ascii="Times New Roman" w:hAnsi="Times New Roman" w:cs="Times New Roman"/>
+          <w:bCs/>
+          <w:sz w:val="24"/>
+          <w:szCs w:val="24"/>
+        </w:rPr>
+        <w:t xml:space="preserve">Enabling Users to send queries directly to the B&amp;B </w:t>
+      </w:r>
+      <w:proofErr w:type="gramStart"/>
+      <w:r>
+        <w:rPr>
+          <w:rFonts w:ascii="Times New Roman" w:hAnsi="Times New Roman" w:cs="Times New Roman"/>
+          <w:bCs/>
+          <w:sz w:val="24"/>
+          <w:szCs w:val="24"/>
+        </w:rPr>
+        <w:t>owners(</w:t>
+      </w:r>
+      <w:proofErr w:type="gramEnd"/>
+      <w:r>
+        <w:rPr>
+          <w:rFonts w:ascii="Times New Roman" w:hAnsi="Times New Roman" w:cs="Times New Roman"/>
+          <w:bCs/>
+          <w:sz w:val="24"/>
+          <w:szCs w:val="24"/>
+        </w:rPr>
+        <w:t>SMTP).</w:t>
+      </w:r>
+    </w:p>
+    <w:p>
+      <w:pPr>
+        <w:jc w:val="both"/>
+        <w:rPr>
+          <w:rFonts w:ascii="Times New Roman" w:hAnsi="Times New Roman" w:cs="Times New Roman"/>
+          <w:bCs/>
+          <w:sz w:val="24"/>
+          <w:szCs w:val="24"/>
+        </w:rPr>
+      </w:pPr>
+    </w:p>
+    <w:p>
+      <w:pPr>
+        <w:jc w:val="both"/>
+        <w:rPr>
+          <w:rFonts w:ascii="Times New Roman" w:hAnsi="Times New Roman" w:cs="Times New Roman"/>
+          <w:bCs/>
+          <w:sz w:val="24"/>
+          <w:szCs w:val="24"/>
+        </w:rPr>
+      </w:pPr>
+    </w:p>
+    <w:p>
+      <w:pPr>
+        <w:jc w:val="both"/>
+        <w:rPr>
+          <w:rFonts w:ascii="Times New Roman" w:hAnsi="Times New Roman" w:cs="Times New Roman"/>
+          <w:bCs/>
+          <w:sz w:val="24"/>
+          <w:szCs w:val="24"/>
+        </w:rPr>
+      </w:pPr>
+    </w:p>
+    <w:p>
+      <w:pPr>
+        <w:jc w:val="both"/>
+        <w:rPr>
+          <w:rFonts w:ascii="Times New Roman" w:hAnsi="Times New Roman" w:cs="Times New Roman"/>
+          <w:bCs/>
+          <w:sz w:val="24"/>
+          <w:szCs w:val="24"/>
+        </w:rPr>
+      </w:pPr>
+    </w:p>
+    <w:p>
+      <w:pPr>
+        <w:jc w:val="both"/>
+        <w:rPr>
+          <w:rFonts w:ascii="Times New Roman" w:hAnsi="Times New Roman" w:cs="Times New Roman"/>
+          <w:bCs/>
+          <w:sz w:val="24"/>
+          <w:szCs w:val="24"/>
+        </w:rPr>
+      </w:pPr>
     </w:p>
     <w:p>
       <w:pPr>
@@ -923,6 +1646,103 @@
     </w:sectPr>
   </w:body>
 </w:document>
+</file>
+
+<file path=word/numbering.xml><?xml version="1.0" encoding="utf-8"?>
+<w:numbering xmlns:wpc="http://schemas.microsoft.com/office/word/2010/wordprocessingCanvas" xmlns:cx="http://schemas.microsoft.com/office/drawing/2014/chartex" xmlns:cx1="http://schemas.microsoft.com/office/drawing/2015/9/8/chartex" xmlns:cx2="http://schemas.microsoft.com/office/drawing/2015/10/21/chartex" xmlns:cx3="http://schemas.microsoft.com/office/drawing/2016/5/9/chartex" xmlns:cx4="http://schemas.microsoft.com/office/drawing/2016/5/10/chartex" xmlns:cx5="http://schemas.microsoft.com/office/drawing/2016/5/11/chartex" xmlns:cx6="http://schemas.microsoft.com/office/drawing/2016/5/12/chartex" xmlns:cx7="http://schemas.microsoft.com/office/drawing/2016/5/13/chartex" xmlns:cx8="http://schemas.microsoft.com/office/drawing/2016/5/14/chartex" xmlns:mc="http://schemas.openxmlformats.org/markup-compatibility/2006" xmlns:aink="http://schemas.microsoft.com/office/drawing/2016/ink" xmlns:am3d="http://schemas.microsoft.com/office/drawing/2017/model3d" xmlns:o="urn:schemas-microsoft-com:office:office" xmlns:r="http://schemas.openxmlformats.org/officeDocument/2006/relationships" xmlns:m="http://schemas.openxmlformats.org/officeDocument/2006/math" xmlns:v="urn:schemas-microsoft-com:vml" xmlns:wp14="http://schemas.microsoft.com/office/word/2010/wordprocessingDrawing" xmlns:wp="http://schemas.openxmlformats.org/drawingml/2006/wordprocessingDrawing" xmlns:w10="urn:schemas-microsoft-com:office:word" xmlns:w="http://schemas.openxmlformats.org/wordprocessingml/2006/main" xmlns:w14="http://schemas.microsoft.com/office/word/2010/wordml" xmlns:w15="http://schemas.microsoft.com/office/word/2012/wordml" xmlns:w16cid="http://schemas.microsoft.com/office/word/2016/wordml/cid" xmlns:w16se="http://schemas.microsoft.com/office/word/2015/wordml/symex" xmlns:wpg="http://schemas.microsoft.com/office/word/2010/wordprocessingGroup" xmlns:wpi="http://schemas.microsoft.com/office/word/2010/wordprocessingInk" xmlns:wne="http://schemas.microsoft.com/office/word/2006/wordml" xmlns:wps="http://schemas.microsoft.com/office/word/2010/wordprocessingShape" mc:Ignorable="w14 w15 w16se w16cid wp14">
+  <w:abstractNum w:abstractNumId="0" w15:restartNumberingAfterBreak="0">
+    <w:nsid w:val="445B23C5"/>
+    <w:multiLevelType w:val="hybridMultilevel"/>
+    <w:tmpl w:val="EE40C4C2"/>
+    <w:lvl w:ilvl="0" w:tplc="0409000F">
+      <w:start w:val="1"/>
+      <w:numFmt w:val="decimal"/>
+      <w:lvlText w:val="%1."/>
+      <w:lvlJc w:val="left"/>
+      <w:pPr>
+        <w:ind w:left="720" w:hanging="360"/>
+      </w:pPr>
+      <w:rPr>
+        <w:rFonts w:hint="default"/>
+      </w:rPr>
+    </w:lvl>
+    <w:lvl w:ilvl="1" w:tplc="04090019" w:tentative="1">
+      <w:start w:val="1"/>
+      <w:numFmt w:val="lowerLetter"/>
+      <w:lvlText w:val="%2."/>
+      <w:lvlJc w:val="left"/>
+      <w:pPr>
+        <w:ind w:left="1440" w:hanging="360"/>
+      </w:pPr>
+    </w:lvl>
+    <w:lvl w:ilvl="2" w:tplc="0409001B" w:tentative="1">
+      <w:start w:val="1"/>
+      <w:numFmt w:val="lowerRoman"/>
+      <w:lvlText w:val="%3."/>
+      <w:lvlJc w:val="right"/>
+      <w:pPr>
+        <w:ind w:left="2160" w:hanging="180"/>
+      </w:pPr>
+    </w:lvl>
+    <w:lvl w:ilvl="3" w:tplc="0409000F" w:tentative="1">
+      <w:start w:val="1"/>
+      <w:numFmt w:val="decimal"/>
+      <w:lvlText w:val="%4."/>
+      <w:lvlJc w:val="left"/>
+      <w:pPr>
+        <w:ind w:left="2880" w:hanging="360"/>
+      </w:pPr>
+    </w:lvl>
+    <w:lvl w:ilvl="4" w:tplc="04090019" w:tentative="1">
+      <w:start w:val="1"/>
+      <w:numFmt w:val="lowerLetter"/>
+      <w:lvlText w:val="%5."/>
+      <w:lvlJc w:val="left"/>
+      <w:pPr>
+        <w:ind w:left="3600" w:hanging="360"/>
+      </w:pPr>
+    </w:lvl>
+    <w:lvl w:ilvl="5" w:tplc="0409001B" w:tentative="1">
+      <w:start w:val="1"/>
+      <w:numFmt w:val="lowerRoman"/>
+      <w:lvlText w:val="%6."/>
+      <w:lvlJc w:val="right"/>
+      <w:pPr>
+        <w:ind w:left="4320" w:hanging="180"/>
+      </w:pPr>
+    </w:lvl>
+    <w:lvl w:ilvl="6" w:tplc="0409000F" w:tentative="1">
+      <w:start w:val="1"/>
+      <w:numFmt w:val="decimal"/>
+      <w:lvlText w:val="%7."/>
+      <w:lvlJc w:val="left"/>
+      <w:pPr>
+        <w:ind w:left="5040" w:hanging="360"/>
+      </w:pPr>
+    </w:lvl>
+    <w:lvl w:ilvl="7" w:tplc="04090019" w:tentative="1">
+      <w:start w:val="1"/>
+      <w:numFmt w:val="lowerLetter"/>
+      <w:lvlText w:val="%8."/>
+      <w:lvlJc w:val="left"/>
+      <w:pPr>
+        <w:ind w:left="5760" w:hanging="360"/>
+      </w:pPr>
+    </w:lvl>
+    <w:lvl w:ilvl="8" w:tplc="0409001B" w:tentative="1">
+      <w:start w:val="1"/>
+      <w:numFmt w:val="lowerRoman"/>
+      <w:lvlText w:val="%9."/>
+      <w:lvlJc w:val="right"/>
+      <w:pPr>
+        <w:ind w:left="6480" w:hanging="180"/>
+      </w:pPr>
+    </w:lvl>
+  </w:abstractNum>
+  <w:num w:numId="1">
+    <w:abstractNumId w:val="0"/>
+  </w:num>
+</w:numbering>
 </file>
 
 <file path=word/styles.xml><?xml version="1.0" encoding="utf-8"?>
@@ -1351,6 +2171,33 @@
     <w:semiHidden/>
     <w:unhideWhenUsed/>
   </w:style>
+  <w:style w:type="paragraph" w:styleId="ListParagraph">
+    <w:name w:val="List Paragraph"/>
+    <w:basedOn w:val="Normal"/>
+    <w:uiPriority w:val="34"/>
+    <w:qFormat/>
+    <w:rsid w:val="005C6CE7"/>
+    <w:pPr>
+      <w:ind w:left="720"/>
+      <w:contextualSpacing/>
+    </w:pPr>
+  </w:style>
+  <w:style w:type="paragraph" w:styleId="NormalWeb">
+    <w:name w:val="Normal (Web)"/>
+    <w:basedOn w:val="Normal"/>
+    <w:uiPriority w:val="99"/>
+    <w:semiHidden/>
+    <w:unhideWhenUsed/>
+    <w:rsid w:val="00FA0275"/>
+    <w:pPr>
+      <w:spacing w:before="100" w:beforeAutospacing="1" w:after="100" w:afterAutospacing="1" w:line="240" w:lineRule="auto"/>
+    </w:pPr>
+    <w:rPr>
+      <w:rFonts w:ascii="Times New Roman" w:eastAsia="Times New Roman" w:hAnsi="Times New Roman" w:cs="Times New Roman"/>
+      <w:sz w:val="24"/>
+      <w:szCs w:val="24"/>
+    </w:rPr>
+  </w:style>
 </w:styles>
 </file>
 

</xml_diff>